<commit_message>
modified:   doc/ElderActivityPrograms.docx modified:   doc/advancedEnglish.docx modified:   doc/advancedEnglish.html
</commit_message>
<xml_diff>
--- a/doc/ElderActivityPrograms.docx
+++ b/doc/ElderActivityPrograms.docx
@@ -491,6 +491,56 @@
       <w:pPr>
         <w:pStyle w:val="ListParagraph"/>
       </w:pPr>
+    </w:p>
+    <w:p>
+      <w:pPr>
+        <w:pStyle w:val="ListParagraph"/>
+      </w:pPr>
+      <w:hyperlink r:id="rId12" w:history="1">
+        <w:r>
+          <w:rPr>
+            <w:rStyle w:val="Hyperlink"/>
+          </w:rPr>
+          <w:t>https://www.youtube.com/watch?v=uUMPULuwdLI&amp;ab_channel=LearnEnglishwithBobtheCanadian</w:t>
+        </w:r>
+      </w:hyperlink>
+    </w:p>
+    <w:p>
+      <w:pPr>
+        <w:pStyle w:val="ListParagraph"/>
+      </w:pPr>
+      <w:r>
+        <w:t xml:space="preserve">I would like to order a </w:t>
+      </w:r>
+      <w:proofErr w:type="spellStart"/>
+      <w:r>
+        <w:t>pepperroney</w:t>
+      </w:r>
+      <w:proofErr w:type="spellEnd"/>
+      <w:r>
+        <w:t xml:space="preserve"> pizza.</w:t>
+      </w:r>
+    </w:p>
+    <w:p>
+      <w:pPr>
+        <w:pStyle w:val="ListParagraph"/>
+      </w:pPr>
+      <w:r>
+        <w:t>Could I have a small pizza?</w:t>
+      </w:r>
+    </w:p>
+    <w:p>
+      <w:pPr>
+        <w:pStyle w:val="ListParagraph"/>
+      </w:pPr>
+      <w:proofErr w:type="spellStart"/>
+      <w:r>
+        <w:t>I’l</w:t>
+      </w:r>
+      <w:proofErr w:type="spellEnd"/>
+      <w:r>
+        <w:t xml:space="preserve"> have a small pizza.</w:t>
+      </w:r>
     </w:p>
     <w:p>
       <w:pPr>

</xml_diff>

<commit_message>
modified:   doc/ElderActivityPrograms.docx modified:   doc/ElderActivityPrograms.html
</commit_message>
<xml_diff>
--- a/doc/ElderActivityPrograms.docx
+++ b/doc/ElderActivityPrograms.docx
@@ -541,6 +541,42 @@
       <w:r>
         <w:t xml:space="preserve"> have a small pizza.</w:t>
       </w:r>
+    </w:p>
+    <w:p>
+      <w:pPr>
+        <w:pStyle w:val="ListParagraph"/>
+      </w:pPr>
+    </w:p>
+    <w:p>
+      <w:pPr>
+        <w:pStyle w:val="ListParagraph"/>
+      </w:pPr>
+      <w:hyperlink r:id="rId13" w:history="1">
+        <w:r>
+          <w:rPr>
+            <w:rStyle w:val="Hyperlink"/>
+          </w:rPr>
+          <w:t>https://www.youtube.com/watch?v=ntPt3pTsJFM&amp;ab_channel=LearnEnglishwithBobtheCanadian</w:t>
+        </w:r>
+      </w:hyperlink>
+    </w:p>
+    <w:p>
+      <w:pPr>
+        <w:pStyle w:val="ListParagraph"/>
+      </w:pPr>
+    </w:p>
+    <w:p>
+      <w:pPr>
+        <w:pStyle w:val="ListParagraph"/>
+      </w:pPr>
+      <w:hyperlink r:id="rId14" w:history="1">
+        <w:r>
+          <w:rPr>
+            <w:rStyle w:val="Hyperlink"/>
+          </w:rPr>
+          <w:t>https://www.youtube.com/watch?v=JEhs832UM9w&amp;ab_channel=LearnEnglishwithBobtheCanadian</w:t>
+        </w:r>
+      </w:hyperlink>
     </w:p>
     <w:p>
       <w:pPr>

</xml_diff>